<commit_message>
fix: date for Biochemistry degree fixed, add project images
</commit_message>
<xml_diff>
--- a/Nino Pereira Resume.docx
+++ b/Nino Pereira Resume.docx
@@ -204,14 +204,12 @@
           <w:sz w:val="20"/>
           <w:bdr w:val="none" w:sz="0" w:space="0" w:color="auto" w:frame="1"/>
           <w:shd w:val="clear" w:color="auto" w:fill="FFFFFF"/>
-          <w:lang w:val="pt-PT"/>
         </w:rPr>
       </w:pPr>
       <w:r>
         <w:rPr>
           <w:color w:val="374145"/>
           <w:sz w:val="20"/>
-          <w:lang w:val="pt-PT"/>
         </w:rPr>
         <w:t xml:space="preserve">+44 7831177100                                                                   </w:t>
       </w:r>
@@ -219,7 +217,6 @@
         <w:rPr>
           <w:color w:val="374145"/>
           <w:sz w:val="20"/>
-          <w:lang w:val="pt-PT"/>
         </w:rPr>
         <w:t xml:space="preserve">   </w:t>
       </w:r>
@@ -227,7 +224,6 @@
         <w:rPr>
           <w:color w:val="374145"/>
           <w:sz w:val="20"/>
-          <w:lang w:val="pt-PT"/>
         </w:rPr>
         <w:t xml:space="preserve">               </w:t>
       </w:r>
@@ -239,7 +235,6 @@
             <w:sz w:val="20"/>
             <w:bdr w:val="none" w:sz="0" w:space="0" w:color="auto" w:frame="1"/>
             <w:shd w:val="clear" w:color="auto" w:fill="FFFFFF"/>
-            <w:lang w:val="pt-PT"/>
           </w:rPr>
           <w:t>github.com/ninopereira</w:t>
         </w:r>
@@ -257,7 +252,7 @@
           <w:color w:val="auto"/>
           <w:spacing w:val="0"/>
           <w:sz w:val="20"/>
-          <w:lang w:val="pt-PT" w:eastAsia="zh-CN"/>
+          <w:lang w:eastAsia="zh-CN"/>
         </w:rPr>
       </w:pPr>
       <w:r>
@@ -268,7 +263,6 @@
           <w:u w:val="none"/>
           <w:bdr w:val="none" w:sz="0" w:space="0" w:color="auto" w:frame="1"/>
           <w:shd w:val="clear" w:color="auto" w:fill="FFFFFF"/>
-          <w:lang w:val="pt-PT"/>
         </w:rPr>
         <w:t>Swindon, UK</w:t>
       </w:r>
@@ -277,7 +271,7 @@
           <w:rFonts w:hAnsi="Times New Roman" w:cs="Times New Roman"/>
           <w:color w:val="000000" w:themeColor="text1"/>
           <w:spacing w:val="0"/>
-          <w:lang w:val="pt-PT" w:eastAsia="zh-CN"/>
+          <w:lang w:eastAsia="zh-CN"/>
         </w:rPr>
         <w:t xml:space="preserve">    </w:t>
       </w:r>
@@ -287,7 +281,7 @@
           <w:color w:val="auto"/>
           <w:spacing w:val="0"/>
           <w:sz w:val="20"/>
-          <w:lang w:val="pt-PT" w:eastAsia="zh-CN"/>
+          <w:lang w:eastAsia="zh-CN"/>
         </w:rPr>
         <w:t xml:space="preserve">             </w:t>
       </w:r>
@@ -295,9 +289,6 @@
     <w:p>
       <w:pPr>
         <w:shd w:val="clear" w:color="auto" w:fill="FFFFFF"/>
-        <w:rPr>
-          <w:lang w:val="pt-PT"/>
-        </w:rPr>
       </w:pPr>
     </w:p>
     <w:p>
@@ -2345,6 +2336,16 @@
         </w:rPr>
         <w:t xml:space="preserve">      </w:t>
       </w:r>
+      <w:r>
+        <w:rPr>
+          <w:rFonts w:eastAsia="ヒラギノ角ゴ Pro W3" w:hAnsi="Arial" w:cs="Arial"/>
+          <w:b w:val="0"/>
+          <w:caps/>
+          <w:color w:val="1F497D" w:themeColor="text2"/>
+        </w:rPr>
+        <w:tab/>
+        <w:t xml:space="preserve">        </w:t>
+      </w:r>
       <w:bookmarkStart w:id="0" w:name="_GoBack"/>
       <w:bookmarkEnd w:id="0"/>
       <w:r>
@@ -2354,7 +2355,7 @@
           <w:i/>
           <w:color w:val="1F497D" w:themeColor="text2"/>
         </w:rPr>
-        <w:t xml:space="preserve">October 2016 </w:t>
+        <w:t>October 201</w:t>
       </w:r>
       <w:r>
         <w:rPr>
@@ -2363,16 +2364,7 @@
           <w:i/>
           <w:color w:val="1F497D" w:themeColor="text2"/>
         </w:rPr>
-        <w:t>–</w:t>
-      </w:r>
-      <w:r>
-        <w:rPr>
-          <w:rFonts w:eastAsia="ヒラギノ角ゴ Pro W3" w:hAnsi="Arial" w:cs="Arial"/>
-          <w:b w:val="0"/>
-          <w:i/>
-          <w:color w:val="1F497D" w:themeColor="text2"/>
-        </w:rPr>
-        <w:t xml:space="preserve"> Present</w:t>
+        <w:t>7</w:t>
       </w:r>
     </w:p>
     <w:p>
@@ -2683,7 +2675,34 @@
           <w:caps/>
           <w:color w:val="1F497D" w:themeColor="text2"/>
         </w:rPr>
-        <w:t xml:space="preserve">                                                                </w:t>
+        <w:t xml:space="preserve">                               </w:t>
+      </w:r>
+      <w:r>
+        <w:rPr>
+          <w:rFonts w:eastAsia="ヒラギノ角ゴ Pro W3" w:hAnsi="Arial" w:cs="Arial"/>
+          <w:b w:val="0"/>
+          <w:caps/>
+          <w:color w:val="1F497D" w:themeColor="text2"/>
+        </w:rPr>
+        <w:t xml:space="preserve">                     </w:t>
+      </w:r>
+      <w:r>
+        <w:rPr>
+          <w:rFonts w:eastAsia="ヒラギノ角ゴ Pro W3" w:hAnsi="Arial" w:cs="Arial"/>
+          <w:b w:val="0"/>
+          <w:caps/>
+          <w:color w:val="1F497D" w:themeColor="text2"/>
+        </w:rPr>
+        <w:t xml:space="preserve"> </w:t>
+      </w:r>
+      <w:r>
+        <w:rPr>
+          <w:rFonts w:eastAsia="ヒラギノ角ゴ Pro W3" w:hAnsi="Arial" w:cs="Arial"/>
+          <w:b w:val="0"/>
+          <w:caps/>
+          <w:color w:val="1F497D" w:themeColor="text2"/>
+        </w:rPr>
+        <w:t xml:space="preserve"> </w:t>
       </w:r>
       <w:r>
         <w:rPr>
@@ -2692,7 +2711,7 @@
           <w:i/>
           <w:color w:val="1F497D" w:themeColor="text2"/>
         </w:rPr>
-        <w:t xml:space="preserve">July </w:t>
+        <w:t>December</w:t>
       </w:r>
       <w:r>
         <w:rPr>
@@ -2710,7 +2729,16 @@
           <w:i/>
           <w:color w:val="1F497D" w:themeColor="text2"/>
         </w:rPr>
-        <w:t>2006</w:t>
+        <w:t xml:space="preserve"> </w:t>
+      </w:r>
+      <w:r>
+        <w:rPr>
+          <w:rFonts w:eastAsia="ヒラギノ角ゴ Pro W3" w:hAnsi="Arial" w:cs="Arial"/>
+          <w:b w:val="0"/>
+          <w:i/>
+          <w:color w:val="1F497D" w:themeColor="text2"/>
+        </w:rPr>
+        <w:t>1999</w:t>
       </w:r>
     </w:p>
     <w:sectPr>
@@ -4966,6 +4994,7 @@
   <w:style w:type="character" w:default="1" w:styleId="DefaultParagraphFont">
     <w:name w:val="Default Paragraph Font"/>
     <w:uiPriority w:val="1"/>
+    <w:semiHidden/>
     <w:unhideWhenUsed/>
   </w:style>
   <w:style w:type="table" w:default="1" w:styleId="TableNormal">
@@ -5629,7 +5658,7 @@
 </file>
 
 <file path=customXml/itemProps1.xml><?xml version="1.0" encoding="utf-8"?>
-<ds:datastoreItem xmlns:ds="http://schemas.openxmlformats.org/officeDocument/2006/customXml" ds:itemID="{919211B2-95CB-42A9-83BB-4AB601D52367}">
+<ds:datastoreItem xmlns:ds="http://schemas.openxmlformats.org/officeDocument/2006/customXml" ds:itemID="{55A6F553-28A7-4F9B-B4DB-569810061309}">
   <ds:schemaRefs>
     <ds:schemaRef ds:uri="http://schemas.openxmlformats.org/officeDocument/2006/bibliography"/>
   </ds:schemaRefs>

</xml_diff>